<commit_message>
tp PWS + SR2
</commit_message>
<xml_diff>
--- a/SR/TP1_SR.docx
+++ b/SR/TP1_SR.docx
@@ -1,7 +1,232 @@
 
 <file path=word/document.xml><?xml version="1.0" encoding="utf-8"?>
 <w:document xmlns:wpc="http://schemas.microsoft.com/office/word/2010/wordprocessingCanvas" xmlns:mc="http://schemas.openxmlformats.org/markup-compatibility/2006" xmlns:o="urn:schemas-microsoft-com:office:office" xmlns:r="http://schemas.openxmlformats.org/officeDocument/2006/relationships" xmlns:m="http://schemas.openxmlformats.org/officeDocument/2006/math" xmlns:v="urn:schemas-microsoft-com:vml" xmlns:wp14="http://schemas.microsoft.com/office/word/2010/wordprocessingDrawing" xmlns:wp="http://schemas.openxmlformats.org/drawingml/2006/wordprocessingDrawing" xmlns:w="http://schemas.openxmlformats.org/wordprocessingml/2006/main" xmlns:w14="http://schemas.microsoft.com/office/word/2010/wordml" xmlns:w10="urn:schemas-microsoft-com:office:word" xmlns:w15="http://schemas.microsoft.com/office/word/2012/wordml" xmlns:wpg="http://schemas.microsoft.com/office/word/2010/wordprocessingGroup" xmlns:wpi="http://schemas.microsoft.com/office/word/2010/wordprocessingInk" xmlns:wne="http://schemas.microsoft.com/office/word/2006/wordml" xmlns:wps="http://schemas.microsoft.com/office/word/2010/wordprocessingShape" xmlns:wpsCustomData="http://www.wps.cn/officeDocument/2013/wpsCustomData" mc:Ignorable="w14 w15 wp14">
+  <w:background w:color="FFFFFF"/>
   <w:body>
+    <w:p>
+      <w:pPr>
+        <w:pStyle w:val="2"/>
+        <w:jc w:val="center"/>
+        <w:rPr>
+          <w:rFonts w:eastAsia="Times New Roman"/>
+          <w:sz w:val="96"/>
+          <w:szCs w:val="96"/>
+          <w:lang w:eastAsia="fr-FR"/>
+        </w:rPr>
+      </w:pPr>
+    </w:p>
+    <w:p>
+      <w:pPr>
+        <w:pStyle w:val="2"/>
+        <w:jc w:val="center"/>
+        <w:rPr>
+          <w:rFonts w:eastAsia="Times New Roman"/>
+          <w:sz w:val="56"/>
+          <w:szCs w:val="56"/>
+          <w:lang w:eastAsia="fr-FR"/>
+        </w:rPr>
+      </w:pPr>
+    </w:p>
+    <w:p>
+      <w:pPr>
+        <w:pStyle w:val="2"/>
+        <w:jc w:val="center"/>
+        <w:rPr>
+          <w:rFonts w:eastAsia="Times New Roman"/>
+          <w:sz w:val="56"/>
+          <w:szCs w:val="56"/>
+          <w:lang w:eastAsia="fr-FR"/>
+        </w:rPr>
+      </w:pPr>
+      <w:r>
+        <w:rPr>
+          <w:rFonts w:eastAsia="Times New Roman"/>
+          <w:sz w:val="56"/>
+          <w:szCs w:val="56"/>
+          <w:lang w:eastAsia="fr-FR"/>
+        </w:rPr>
+        <w:t>TP 1 SR</w:t>
+      </w:r>
+    </w:p>
+    <w:p>
+      <w:pPr>
+        <w:pStyle w:val="2"/>
+        <w:jc w:val="center"/>
+        <w:rPr>
+          <w:sz w:val="56"/>
+          <w:szCs w:val="56"/>
+        </w:rPr>
+      </w:pPr>
+      <w:r>
+        <w:rPr>
+          <w:sz w:val="56"/>
+          <w:szCs w:val="56"/>
+          <w:lang w:val="en-US" w:eastAsia="zh-CN"/>
+        </w:rPr>
+        <w:t>Résolution ARP, Commutateur, VLAN</w:t>
+      </w:r>
+    </w:p>
+    <w:p>
+      <w:pPr>
+        <w:pStyle w:val="2"/>
+        <w:rPr>
+          <w:lang w:eastAsia="fr-FR"/>
+        </w:rPr>
+      </w:pPr>
+    </w:p>
+    <w:p>
+      <w:pPr>
+        <w:rPr>
+          <w:lang w:eastAsia="fr-FR"/>
+        </w:rPr>
+      </w:pPr>
+    </w:p>
+    <w:p>
+      <w:pPr>
+        <w:rPr>
+          <w:lang w:eastAsia="fr-FR"/>
+        </w:rPr>
+      </w:pPr>
+    </w:p>
+    <w:p>
+      <w:pPr>
+        <w:rPr>
+          <w:lang w:eastAsia="fr-FR"/>
+        </w:rPr>
+      </w:pPr>
+    </w:p>
+    <w:p>
+      <w:pPr>
+        <w:rPr>
+          <w:lang w:eastAsia="fr-FR"/>
+        </w:rPr>
+      </w:pPr>
+    </w:p>
+    <w:p>
+      <w:pPr>
+        <w:rPr>
+          <w:lang w:eastAsia="fr-FR"/>
+        </w:rPr>
+      </w:pPr>
+    </w:p>
+    <w:p>
+      <w:pPr>
+        <w:rPr>
+          <w:lang w:eastAsia="fr-FR"/>
+        </w:rPr>
+      </w:pPr>
+    </w:p>
+    <w:p>
+      <w:pPr>
+        <w:rPr>
+          <w:lang w:eastAsia="fr-FR"/>
+        </w:rPr>
+      </w:pPr>
+    </w:p>
+    <w:p>
+      <w:pPr>
+        <w:rPr>
+          <w:lang w:eastAsia="fr-FR"/>
+        </w:rPr>
+      </w:pPr>
+    </w:p>
+    <w:p>
+      <w:pPr>
+        <w:rPr>
+          <w:lang w:eastAsia="fr-FR"/>
+        </w:rPr>
+      </w:pPr>
+    </w:p>
+    <w:p>
+      <w:pPr>
+        <w:rPr>
+          <w:lang w:eastAsia="fr-FR"/>
+        </w:rPr>
+      </w:pPr>
+    </w:p>
+    <w:p>
+      <w:pPr>
+        <w:rPr>
+          <w:lang w:eastAsia="fr-FR"/>
+        </w:rPr>
+      </w:pPr>
+    </w:p>
+    <w:p>
+      <w:pPr>
+        <w:rPr>
+          <w:lang w:eastAsia="fr-FR"/>
+        </w:rPr>
+      </w:pPr>
+    </w:p>
+    <w:p>
+      <w:pPr>
+        <w:rPr>
+          <w:lang w:eastAsia="fr-FR"/>
+        </w:rPr>
+      </w:pPr>
+    </w:p>
+    <w:p>
+      <w:pPr>
+        <w:rPr>
+          <w:lang w:eastAsia="fr-FR"/>
+        </w:rPr>
+      </w:pPr>
+    </w:p>
+    <w:p>
+      <w:pPr>
+        <w:rPr>
+          <w:lang w:eastAsia="fr-FR"/>
+        </w:rPr>
+      </w:pPr>
+    </w:p>
+    <w:p>
+      <w:pPr>
+        <w:rPr>
+          <w:lang w:eastAsia="fr-FR"/>
+        </w:rPr>
+      </w:pPr>
+    </w:p>
+    <w:p>
+      <w:pPr>
+        <w:rPr>
+          <w:lang w:eastAsia="fr-FR"/>
+        </w:rPr>
+      </w:pPr>
+      <w:r>
+        <w:rPr>
+          <w:lang w:eastAsia="fr-FR"/>
+        </w:rPr>
+        <w:t>Nicolas BRIET</w:t>
+      </w:r>
+    </w:p>
+    <w:p>
+      <w:pPr>
+        <w:rPr>
+          <w:lang w:eastAsia="fr-FR"/>
+        </w:rPr>
+      </w:pPr>
+    </w:p>
+    <w:p>
+      <w:pPr>
+        <w:rPr>
+          <w:lang w:eastAsia="fr-FR"/>
+        </w:rPr>
+        <w:sectPr>
+          <w:pgSz w:w="11906" w:h="16838"/>
+          <w:pgMar w:top="1417" w:right="1417" w:bottom="1417" w:left="1417" w:header="708" w:footer="708" w:gutter="0"/>
+          <w:cols w:space="708" w:num="1"/>
+          <w:docGrid w:linePitch="360" w:charSpace="0"/>
+        </w:sectPr>
+      </w:pPr>
+      <w:r>
+        <w:rPr>
+          <w:lang w:eastAsia="fr-FR"/>
+        </w:rPr>
+        <w:t>IUT BLAGNAC</w:t>
+      </w:r>
+      <w:bookmarkStart w:id="0" w:name="_GoBack"/>
+      <w:bookmarkEnd w:id="0"/>
+    </w:p>
     <w:p>
       <w:pPr>
         <w:pStyle w:val="2"/>
@@ -1337,12 +1562,452 @@
     </w:p>
     <w:p>
       <w:pPr>
-        <w:rPr>
-          <w:lang w:eastAsia="fr-FR"/>
-        </w:rPr>
-      </w:pPr>
-      <w:bookmarkStart w:id="0" w:name="_GoBack"/>
-      <w:bookmarkEnd w:id="0"/>
+        <w:pStyle w:val="2"/>
+        <w:rPr>
+          <w:rFonts w:eastAsia="Times New Roman"/>
+          <w:lang w:eastAsia="fr-FR"/>
+        </w:rPr>
+      </w:pPr>
+      <w:r>
+        <w:rPr>
+          <w:rFonts w:eastAsia="Times New Roman"/>
+          <w:lang w:eastAsia="fr-FR"/>
+        </w:rPr>
+        <w:br w:type="page"/>
+      </w:r>
+    </w:p>
+    <w:p>
+      <w:pPr>
+        <w:pStyle w:val="2"/>
+        <w:rPr>
+          <w:rFonts w:eastAsia="Times New Roman"/>
+          <w:lang w:eastAsia="fr-FR"/>
+        </w:rPr>
+      </w:pPr>
+      <w:r>
+        <w:rPr>
+          <w:rFonts w:eastAsia="Times New Roman"/>
+          <w:lang w:eastAsia="fr-FR"/>
+        </w:rPr>
+        <w:t>Partie I</w:t>
+      </w:r>
+      <w:r>
+        <w:rPr>
+          <w:rFonts w:eastAsia="Times New Roman"/>
+          <w:lang w:eastAsia="fr-FR"/>
+        </w:rPr>
+        <w:t>I-VLAN</w:t>
+      </w:r>
+    </w:p>
+    <w:p>
+      <w:pPr>
+        <w:rPr>
+          <w:lang w:eastAsia="fr-FR"/>
+        </w:rPr>
+      </w:pPr>
+    </w:p>
+    <w:p>
+      <w:pPr>
+        <w:pStyle w:val="3"/>
+        <w:numPr>
+          <w:ilvl w:val="0"/>
+          <w:numId w:val="1"/>
+        </w:numPr>
+        <w:rPr>
+          <w:lang w:val="en-US" w:eastAsia="zh-CN"/>
+        </w:rPr>
+      </w:pPr>
+      <w:r>
+        <w:rPr>
+          <w:lang w:val="en-US" w:eastAsia="zh-CN"/>
+        </w:rPr>
+        <w:t>a) Combien l’interconnexion des 2 commutateurs définit-elle de domaines de diffusion différents ?</w:t>
+      </w:r>
+    </w:p>
+    <w:p>
+      <w:pPr>
+        <w:pStyle w:val="3"/>
+        <w:numPr>
+          <w:ilvl w:val="0"/>
+          <w:numId w:val="1"/>
+        </w:numPr>
+      </w:pPr>
+      <w:r>
+        <w:rPr>
+          <w:lang w:val="en-US" w:eastAsia="zh-CN"/>
+        </w:rPr>
+        <w:t xml:space="preserve"> b) Toutes les machines du schéma font-elles partie d’un même (sous-)réseau IP ?</w:t>
+      </w:r>
+    </w:p>
+    <w:p>
+      <w:pPr>
+        <w:rPr>
+          <w:lang w:eastAsia="fr-FR"/>
+        </w:rPr>
+      </w:pPr>
+    </w:p>
+    <w:p>
+      <w:pPr>
+        <w:rPr>
+          <w:rFonts w:hint="default"/>
+          <w:lang w:eastAsia="fr-FR"/>
+        </w:rPr>
+      </w:pPr>
+      <w:r>
+        <w:rPr>
+          <w:rFonts w:hint="default"/>
+          <w:lang w:eastAsia="fr-FR"/>
+        </w:rPr>
+        <w:t>a) L’interconnexion des 2 Switch définie 2 diffusion différentes, le Bâtiment A et le Bâtiment B</w:t>
+      </w:r>
+    </w:p>
+    <w:p>
+      <w:pPr>
+        <w:rPr>
+          <w:rFonts w:hint="default"/>
+          <w:lang w:eastAsia="fr-FR"/>
+        </w:rPr>
+      </w:pPr>
+      <w:r>
+        <w:rPr>
+          <w:rFonts w:hint="default"/>
+          <w:lang w:eastAsia="fr-FR"/>
+        </w:rPr>
+        <w:t>b) Non, les serveur ne sont pas dans le même sous réseaux.</w:t>
+      </w:r>
+    </w:p>
+    <w:p>
+      <w:pPr>
+        <w:rPr>
+          <w:rFonts w:hint="default"/>
+          <w:lang w:eastAsia="fr-FR"/>
+        </w:rPr>
+      </w:pPr>
+    </w:p>
+    <w:p>
+      <w:pPr>
+        <w:pStyle w:val="3"/>
+      </w:pPr>
+      <w:r>
+        <w:rPr>
+          <w:lang w:val="en-US" w:eastAsia="zh-CN"/>
+        </w:rPr>
+        <w:t>2) Effacer le scenario précédent en cliquant sur le bouton « effacer » dans la zone « scenario »</w:t>
+      </w:r>
+    </w:p>
+    <w:p>
+      <w:pPr>
+        <w:pStyle w:val="3"/>
+        <w:rPr>
+          <w:lang w:val="en-US" w:eastAsia="zh-CN"/>
+        </w:rPr>
+      </w:pPr>
+      <w:r>
+        <w:rPr>
+          <w:lang w:val="en-US" w:eastAsia="zh-CN"/>
+        </w:rPr>
+        <w:t xml:space="preserve">a) Cliquez sur Serveur2 pour le définir comme destinataire du paquet ICMP . Que se passe-t-il immédiatement ? </w:t>
+      </w:r>
+    </w:p>
+    <w:p>
+      <w:pPr>
+        <w:pStyle w:val="3"/>
+        <w:rPr>
+          <w:lang w:val="en-US" w:eastAsia="zh-CN"/>
+        </w:rPr>
+      </w:pPr>
+      <w:r>
+        <w:rPr>
+          <w:lang w:val="en-US" w:eastAsia="zh-CN"/>
+        </w:rPr>
+        <w:t>b) Examinez le paquet ICMP et expliquez la cause principale de sa destruction sans même avoir été envoyé c</w:t>
+      </w:r>
+    </w:p>
+    <w:p>
+      <w:pPr>
+        <w:pStyle w:val="3"/>
+        <w:rPr>
+          <w:lang w:val="en-US" w:eastAsia="zh-CN"/>
+        </w:rPr>
+      </w:pPr>
+      <w:r>
+        <w:rPr>
+          <w:lang w:val="en-US" w:eastAsia="zh-CN"/>
+        </w:rPr>
+        <w:t xml:space="preserve">) Quelle(s) autre(s) machine(s) PC1 ne peut-il également pas joindre pour les mêmes raisons ? Vérifiez. </w:t>
+      </w:r>
+    </w:p>
+    <w:p>
+      <w:pPr>
+        <w:pStyle w:val="3"/>
+      </w:pPr>
+      <w:r>
+        <w:rPr>
+          <w:lang w:val="en-US" w:eastAsia="zh-CN"/>
+        </w:rPr>
+        <w:t>d) Toutes les requêtes ARP envoyées par PC1 aux autres machines lors du ping de la partie I étaient-elles alors nécéssaires ?</w:t>
+      </w:r>
+    </w:p>
+    <w:p>
+      <w:pPr>
+        <w:rPr>
+          <w:rFonts w:hint="default"/>
+          <w:lang w:eastAsia="fr-FR"/>
+        </w:rPr>
+      </w:pPr>
+    </w:p>
+    <w:p>
+      <w:pPr>
+        <w:rPr>
+          <w:rFonts w:hint="default"/>
+          <w:lang w:eastAsia="fr-FR"/>
+        </w:rPr>
+      </w:pPr>
+      <w:r>
+        <w:rPr>
+          <w:rFonts w:hint="default"/>
+          <w:lang w:eastAsia="fr-FR"/>
+        </w:rPr>
+        <w:t>a) La requête échoue instantanément</w:t>
+      </w:r>
+    </w:p>
+    <w:p>
+      <w:pPr>
+        <w:rPr>
+          <w:rFonts w:hint="default"/>
+          <w:lang w:eastAsia="fr-FR"/>
+        </w:rPr>
+      </w:pPr>
+      <w:r>
+        <w:rPr>
+          <w:rFonts w:hint="default"/>
+          <w:lang w:eastAsia="fr-FR"/>
+        </w:rPr>
+        <w:t>b) Le serveur n’a pas une adresse IP du même réseaux que PC1</w:t>
+      </w:r>
+    </w:p>
+    <w:p>
+      <w:pPr>
+        <w:rPr>
+          <w:rFonts w:hint="default"/>
+          <w:lang w:eastAsia="fr-FR"/>
+        </w:rPr>
+      </w:pPr>
+      <w:r>
+        <w:rPr>
+          <w:rFonts w:hint="default"/>
+          <w:lang w:eastAsia="fr-FR"/>
+        </w:rPr>
+        <w:t>c) PC1 ne peux pas communiquer avec serveur 1 pour les même raison</w:t>
+      </w:r>
+    </w:p>
+    <w:p>
+      <w:pPr>
+        <w:rPr>
+          <w:rFonts w:hint="default"/>
+          <w:lang w:eastAsia="fr-FR"/>
+        </w:rPr>
+      </w:pPr>
+      <w:r>
+        <w:rPr>
+          <w:rFonts w:hint="default"/>
+          <w:lang w:eastAsia="fr-FR"/>
+        </w:rPr>
+        <w:t>d) Les requêtes ARP était nécessaire pour connaitre le chemin et vérifier que l’adresse existe.</w:t>
+      </w:r>
+    </w:p>
+    <w:p>
+      <w:pPr>
+        <w:rPr>
+          <w:rFonts w:hint="default"/>
+          <w:lang w:eastAsia="fr-FR"/>
+        </w:rPr>
+      </w:pPr>
+      <w:r>
+        <w:rPr>
+          <w:rFonts w:hint="default"/>
+          <w:lang w:eastAsia="fr-FR"/>
+        </w:rPr>
+        <w:t>La requête ARP a besoin d’être sur le même réseau d’adresse pour ce déplacé.</w:t>
+      </w:r>
+    </w:p>
+    <w:p>
+      <w:pPr>
+        <w:rPr>
+          <w:rFonts w:hint="default"/>
+          <w:lang w:eastAsia="fr-FR"/>
+        </w:rPr>
+      </w:pPr>
+    </w:p>
+    <w:p>
+      <w:pPr>
+        <w:pStyle w:val="3"/>
+      </w:pPr>
+      <w:r>
+        <w:rPr>
+          <w:lang w:val="en-US" w:eastAsia="zh-CN"/>
+        </w:rPr>
+        <w:t>3) a) Survolez les commutateurs avec la souris. Dans quel numéro de VLAN se trouvent tous leurs ports par défaut ?</w:t>
+      </w:r>
+    </w:p>
+    <w:p>
+      <w:pPr>
+        <w:rPr>
+          <w:rFonts w:hint="default"/>
+          <w:lang w:eastAsia="fr-FR"/>
+        </w:rPr>
+      </w:pPr>
+      <w:r>
+        <w:rPr>
+          <w:rFonts w:hint="default"/>
+          <w:lang w:eastAsia="fr-FR"/>
+        </w:rPr>
+        <w:t>a) Les commutateur on par default le VLAN à 1</w:t>
+      </w:r>
+    </w:p>
+    <w:p>
+      <w:pPr>
+        <w:pStyle w:val="3"/>
+        <w:rPr>
+          <w:lang w:val="en-US" w:eastAsia="zh-CN"/>
+        </w:rPr>
+      </w:pPr>
+      <w:r>
+        <w:rPr>
+          <w:lang w:val="en-US" w:eastAsia="zh-CN"/>
+        </w:rPr>
+        <w:t xml:space="preserve">5) Effacer le scenario précédent, puis préparez l’envoi d’un paquet ICMP depuis PC3 vers PC2 </w:t>
+      </w:r>
+    </w:p>
+    <w:p>
+      <w:pPr>
+        <w:pStyle w:val="3"/>
+        <w:rPr>
+          <w:lang w:val="en-US" w:eastAsia="zh-CN"/>
+        </w:rPr>
+      </w:pPr>
+      <w:r>
+        <w:rPr>
+          <w:lang w:val="en-US" w:eastAsia="zh-CN"/>
+        </w:rPr>
+        <w:t xml:space="preserve">a) Pourquoi une requête ARP est-elle d’abords envoyée cette fois-ci ? </w:t>
+      </w:r>
+    </w:p>
+    <w:p>
+      <w:pPr>
+        <w:pStyle w:val="3"/>
+      </w:pPr>
+      <w:r>
+        <w:rPr>
+          <w:lang w:val="en-US" w:eastAsia="zh-CN"/>
+        </w:rPr>
+        <w:t xml:space="preserve">b) Suivez la requête avec . A quelles machines seulement est-elle envoyée ? Pourquoi ? </w:t>
+      </w:r>
+    </w:p>
+    <w:p>
+      <w:pPr>
+        <w:rPr>
+          <w:rFonts w:hint="default"/>
+          <w:lang w:eastAsia="fr-FR"/>
+        </w:rPr>
+      </w:pPr>
+      <w:r>
+        <w:rPr>
+          <w:rFonts w:hint="default"/>
+          <w:lang w:eastAsia="fr-FR"/>
+        </w:rPr>
+        <w:t>a) Une Requête ARP est envoyer car les deux machine on une adresse de même réseau mais ne se</w:t>
+      </w:r>
+    </w:p>
+    <w:p>
+      <w:pPr>
+        <w:rPr>
+          <w:rFonts w:hint="default"/>
+          <w:lang w:eastAsia="fr-FR"/>
+        </w:rPr>
+      </w:pPr>
+      <w:r>
+        <w:rPr>
+          <w:rFonts w:hint="default"/>
+          <w:lang w:eastAsia="fr-FR"/>
+        </w:rPr>
+        <w:t>connaissent pas</w:t>
+      </w:r>
+    </w:p>
+    <w:p>
+      <w:pPr>
+        <w:rPr>
+          <w:rFonts w:hint="default"/>
+          <w:lang w:eastAsia="fr-FR"/>
+        </w:rPr>
+      </w:pPr>
+      <w:r>
+        <w:rPr>
+          <w:rFonts w:hint="default"/>
+          <w:lang w:eastAsia="fr-FR"/>
+        </w:rPr>
+        <w:t>b) La requête Arp vas seulement à PC3 car PC2 connais déjà PC1 et les serveurs ne sont pas sur le même</w:t>
+      </w:r>
+    </w:p>
+    <w:p>
+      <w:pPr>
+        <w:rPr>
+          <w:rFonts w:hint="default"/>
+          <w:lang w:eastAsia="fr-FR"/>
+        </w:rPr>
+      </w:pPr>
+      <w:r>
+        <w:rPr>
+          <w:rFonts w:hint="default"/>
+          <w:lang w:eastAsia="fr-FR"/>
+        </w:rPr>
+        <w:t>Réseau.</w:t>
+      </w:r>
+    </w:p>
+    <w:p>
+      <w:pPr>
+        <w:pStyle w:val="3"/>
+      </w:pPr>
+      <w:r>
+        <w:rPr>
+          <w:lang w:val="en-US" w:eastAsia="zh-CN"/>
+        </w:rPr>
+        <w:t xml:space="preserve">6) Effacer le scenario précédent, puis préparez l’envoi d’un autre paquet ICMP depuis Serveur2 vers Serveur1 Suivez la requête ARP préliminaire avec . Pourquoi n’est-elle pas relayée par le Switch1 au Switch2 ? </w:t>
+      </w:r>
+    </w:p>
+    <w:p>
+      <w:pPr>
+        <w:pStyle w:val="3"/>
+        <w:rPr>
+          <w:rStyle w:val="4"/>
+          <w:rFonts w:hint="default"/>
+          <w:lang w:eastAsia="fr-FR"/>
+        </w:rPr>
+      </w:pPr>
+      <w:r>
+        <w:rPr>
+          <w:rStyle w:val="4"/>
+          <w:rFonts w:hint="default"/>
+          <w:lang w:eastAsia="fr-FR"/>
+        </w:rPr>
+        <w:t>6) La liaison n’a pas était faite avec le nouveau réseau VLAN entre les 2 switch donc la requête ne passe</w:t>
+      </w:r>
+      <w:r>
+        <w:rPr>
+          <w:rStyle w:val="4"/>
+          <w:rFonts w:hint="default"/>
+          <w:lang w:eastAsia="fr-FR"/>
+        </w:rPr>
+        <w:t xml:space="preserve"> </w:t>
+      </w:r>
+      <w:r>
+        <w:rPr>
+          <w:rStyle w:val="4"/>
+          <w:rFonts w:hint="default"/>
+          <w:lang w:eastAsia="fr-FR"/>
+        </w:rPr>
+        <w:t>pas</w:t>
+      </w:r>
     </w:p>
     <w:sectPr>
       <w:pgSz w:w="11906" w:h="16838"/>
@@ -1354,12 +2019,32 @@
 </w:document>
 </file>
 
+<file path=word/numbering.xml><?xml version="1.0" encoding="utf-8"?>
+<w:numbering xmlns:wpc="http://schemas.microsoft.com/office/word/2010/wordprocessingCanvas" xmlns:mc="http://schemas.openxmlformats.org/markup-compatibility/2006" xmlns:o="urn:schemas-microsoft-com:office:office" xmlns:r="http://schemas.openxmlformats.org/officeDocument/2006/relationships" xmlns:m="http://schemas.openxmlformats.org/officeDocument/2006/math" xmlns:v="urn:schemas-microsoft-com:vml" xmlns:wp14="http://schemas.microsoft.com/office/word/2010/wordprocessingDrawing" xmlns:wp="http://schemas.openxmlformats.org/drawingml/2006/wordprocessingDrawing" xmlns:w10="urn:schemas-microsoft-com:office:word" xmlns:w="http://schemas.openxmlformats.org/wordprocessingml/2006/main" xmlns:w14="http://schemas.microsoft.com/office/word/2010/wordml" xmlns:wpg="http://schemas.microsoft.com/office/word/2010/wordprocessingGroup" xmlns:wpi="http://schemas.microsoft.com/office/word/2010/wordprocessingInk" xmlns:wne="http://schemas.microsoft.com/office/word/2006/wordml" xmlns:wps="http://schemas.microsoft.com/office/word/2010/wordprocessingShape" mc:Ignorable="w14 wp14">
+  <w:abstractNum w:abstractNumId="1480961992">
+    <w:nsid w:val="5845AFC8"/>
+    <w:multiLevelType w:val="singleLevel"/>
+    <w:tmpl w:val="5845AFC8"/>
+    <w:lvl w:ilvl="0" w:tentative="1">
+      <w:start w:val="1"/>
+      <w:numFmt w:val="decimal"/>
+      <w:suff w:val="space"/>
+      <w:lvlText w:val="%1)"/>
+      <w:lvlJc w:val="left"/>
+    </w:lvl>
+  </w:abstractNum>
+  <w:num w:numId="1">
+    <w:abstractNumId w:val="1480961992"/>
+  </w:num>
+</w:numbering>
+</file>
+
 <file path=word/styles.xml><?xml version="1.0" encoding="utf-8"?>
 <w:styles xmlns:mc="http://schemas.openxmlformats.org/markup-compatibility/2006" xmlns:o="urn:schemas-microsoft-com:office:office" xmlns:r="http://schemas.openxmlformats.org/officeDocument/2006/relationships" xmlns:m="http://schemas.openxmlformats.org/officeDocument/2006/math" xmlns:v="urn:schemas-microsoft-com:vml" xmlns:w="http://schemas.openxmlformats.org/wordprocessingml/2006/main" xmlns:w14="http://schemas.microsoft.com/office/word/2010/wordml" xmlns:w10="urn:schemas-microsoft-com:office:word" xmlns:sl="http://schemas.openxmlformats.org/schemaLibrary/2006/main" mc:Ignorable="w14">
   <w:docDefaults>
     <w:rPrDefault>
       <w:rPr>
-        <w:rFonts w:asciiTheme="minorHAnsi" w:hAnsiTheme="minorHAnsi" w:eastAsiaTheme="minorHAnsi" w:cstheme="minorBidi"/>
+        <w:rFonts w:ascii="Times New Roman" w:hAnsi="Times New Roman" w:eastAsia="SimSun" w:cs="Times New Roman"/>
       </w:rPr>
     </w:rPrDefault>
   </w:docDefaults>
@@ -1429,7 +2114,7 @@
     <w:lsdException w:qFormat="1" w:unhideWhenUsed="0" w:uiPriority="10" w:semiHidden="0" w:name="Title"/>
     <w:lsdException w:uiPriority="99" w:name="Closing"/>
     <w:lsdException w:uiPriority="99" w:name="Signature"/>
-    <w:lsdException w:uiPriority="1" w:name="Default Paragraph Font"/>
+    <w:lsdException w:uiPriority="1" w:semiHidden="0" w:name="Default Paragraph Font"/>
     <w:lsdException w:uiPriority="99" w:name="Body Text"/>
     <w:lsdException w:uiPriority="99" w:name="Body Text Indent"/>
     <w:lsdException w:uiPriority="99" w:name="List Continue"/>
@@ -1467,7 +2152,7 @@
     <w:lsdException w:uiPriority="99" w:name="HTML Sample"/>
     <w:lsdException w:uiPriority="99" w:name="HTML Typewriter"/>
     <w:lsdException w:uiPriority="99" w:name="HTML Variable"/>
-    <w:lsdException w:uiPriority="99" w:name="Normal Table"/>
+    <w:lsdException w:uiPriority="99" w:semiHidden="0" w:name="Normal Table"/>
     <w:lsdException w:uiPriority="99" w:name="annotation subject"/>
     <w:lsdException w:uiPriority="99" w:name="Table Simple 1"/>
     <w:lsdException w:uiPriority="99" w:name="Table Simple 2"/>
@@ -1675,7 +2360,7 @@
     <w:uiPriority w:val="11"/>
     <w:rPr>
       <w:rFonts w:eastAsiaTheme="minorEastAsia"/>
-      <w:color w:val="6F6F6F" w:themeColor="text1" w:themeTint="A6"/>
+      <w:color w:val="595959" w:themeColor="text1" w:themeTint="A6"/>
       <w:spacing w:val="15"/>
       <w14:textFill>
         <w14:solidFill>
@@ -1691,10 +2376,11 @@
     <w:name w:val="Sous-titre Car"/>
     <w:basedOn w:val="4"/>
     <w:link w:val="3"/>
+    <w:qFormat/>
     <w:uiPriority w:val="11"/>
     <w:rPr>
       <w:rFonts w:eastAsiaTheme="minorEastAsia"/>
-      <w:color w:val="6F6F6F" w:themeColor="text1" w:themeTint="A6"/>
+      <w:color w:val="595959" w:themeColor="text1" w:themeTint="A6"/>
       <w:spacing w:val="15"/>
       <w14:textFill>
         <w14:solidFill>
@@ -1718,6 +2404,14 @@
       <w:szCs w:val="32"/>
     </w:rPr>
   </w:style>
+  <w:style w:type="paragraph" w:customStyle="1" w:styleId="8">
+    <w:name w:val="wordLike"/>
+    <w:basedOn w:val="1"/>
+    <w:uiPriority w:val="0"/>
+    <w:rPr>
+      <w:rFonts w:asciiTheme="minorAscii" w:hAnsiTheme="minorAscii" w:eastAsiaTheme="minorEastAsia"/>
+    </w:rPr>
+  </w:style>
 </w:styles>
 </file>
 
@@ -1726,10 +2420,10 @@
   <a:themeElements>
     <a:clrScheme name="Office">
       <a:dk1>
-        <a:sysClr val="windowText" lastClr="212121"/>
+        <a:sysClr val="windowText" lastClr="000000"/>
       </a:dk1>
       <a:lt1>
-        <a:sysClr val="window" lastClr="F3F3F3"/>
+        <a:sysClr val="window" lastClr="FFFFFF"/>
       </a:lt1>
       <a:dk2>
         <a:srgbClr val="44546A"/>
@@ -1981,6 +2675,7 @@
 <s:customData xmlns="http://www.wps.cn/officeDocument/2013/wpsCustomData" xmlns:s="http://www.wps.cn/officeDocument/2013/wpsCustomData">
   <customSectProps>
     <customSectPr/>
+    <customSectPr/>
   </customSectProps>
 </s:customData>
 </file>

</xml_diff>